<commit_message>
new file:   .vscode/settings.json 	modified:   HomeWork_JS&TS_KozhevnikovSergey.docx
</commit_message>
<xml_diff>
--- a/HomeWork_JS&TS_KozhevnikovSergey.docx
+++ b/HomeWork_JS&TS_KozhevnikovSergey.docx
@@ -4,136 +4,190 @@
   <w:body>
     <w:p>
       <w:pPr>
-        <w:pStyle w:val="1"/>
-      </w:pPr>
-      <w:r>
-        <w:t>Задание 1</w:t>
+        <w:pStyle w:val="a3"/>
+        <w:rPr>
+          <w:rStyle w:val="a5"/>
+          <w:lang w:val="en-US"/>
+        </w:rPr>
+      </w:pPr>
+      <w:r>
+        <w:rPr>
+          <w:rStyle w:val="a5"/>
+        </w:rPr>
+        <w:t>К</w:t>
+      </w:r>
+      <w:r>
+        <w:rPr>
+          <w:rStyle w:val="a5"/>
+        </w:rPr>
+        <w:t>урс</w:t>
+      </w:r>
+      <w:r>
+        <w:rPr>
+          <w:rStyle w:val="a5"/>
+          <w:lang w:val="en-US"/>
+        </w:rPr>
+        <w:t xml:space="preserve"> " </w:t>
+      </w:r>
+      <w:proofErr w:type="spellStart"/>
+      <w:r>
+        <w:rPr>
+          <w:rStyle w:val="a5"/>
+          <w:lang w:val="en-US"/>
+        </w:rPr>
+        <w:t>Javascript</w:t>
+      </w:r>
+      <w:proofErr w:type="spellEnd"/>
+      <w:r>
+        <w:rPr>
+          <w:rStyle w:val="a5"/>
+          <w:lang w:val="en-US"/>
+        </w:rPr>
+        <w:t xml:space="preserve"> </w:t>
+      </w:r>
+      <w:proofErr w:type="spellStart"/>
+      <w:r>
+        <w:rPr>
+          <w:rStyle w:val="a5"/>
+          <w:lang w:val="en-US"/>
+        </w:rPr>
+        <w:t>Fullstack</w:t>
+      </w:r>
+      <w:proofErr w:type="spellEnd"/>
+      <w:r>
+        <w:rPr>
+          <w:rStyle w:val="a5"/>
+          <w:lang w:val="en-US"/>
+        </w:rPr>
+        <w:t xml:space="preserve"> Developer" </w:t>
+      </w:r>
+      <w:r>
+        <w:rPr>
+          <w:rStyle w:val="a5"/>
+        </w:rPr>
+        <w:t>и</w:t>
+      </w:r>
+      <w:r>
+        <w:rPr>
+          <w:rStyle w:val="a5"/>
+          <w:lang w:val="en-US"/>
+        </w:rPr>
+        <w:t xml:space="preserve"> "</w:t>
+      </w:r>
+      <w:proofErr w:type="spellStart"/>
+      <w:r>
+        <w:rPr>
+          <w:rStyle w:val="a5"/>
+          <w:lang w:val="en-US"/>
+        </w:rPr>
+        <w:t>Javascript</w:t>
+      </w:r>
+      <w:proofErr w:type="spellEnd"/>
+      <w:r>
+        <w:rPr>
+          <w:rStyle w:val="a5"/>
+          <w:lang w:val="en-US"/>
+        </w:rPr>
+        <w:t xml:space="preserve"> Frontend"</w:t>
       </w:r>
     </w:p>
     <w:p>
       <w:pPr>
-        <w:rPr>
-          <w:rFonts w:ascii="Roboto" w:hAnsi="Roboto"/>
-          <w:color w:val="323537"/>
-          <w:sz w:val="23"/>
-          <w:szCs w:val="23"/>
-          <w:shd w:val="clear" w:color="auto" w:fill="FFFFFF"/>
-        </w:rPr>
-      </w:pPr>
-      <w:r>
-        <w:rPr>
-          <w:rFonts w:ascii="Roboto" w:hAnsi="Roboto"/>
-          <w:color w:val="323537"/>
-          <w:sz w:val="23"/>
-          <w:szCs w:val="23"/>
-          <w:shd w:val="clear" w:color="auto" w:fill="FFFFFF"/>
-        </w:rPr>
-        <w:t>Когда произойдет разделение на команды (после первого зачета), создайте рабочую среду в выбранном инструменте, разметите соответствующие страницы и определитесь с командой о теме финального проекта (команды по 4-6 человек).</w:t>
+        <w:pStyle w:val="1"/>
+        <w:rPr>
+          <w:rFonts w:ascii="Times New Roman" w:hAnsi="Times New Roman" w:cs="Times New Roman"/>
+          <w:b/>
+          <w:color w:val="auto"/>
+        </w:rPr>
+      </w:pPr>
+      <w:r>
+        <w:rPr>
+          <w:rFonts w:ascii="Times New Roman" w:hAnsi="Times New Roman" w:cs="Times New Roman"/>
+          <w:b/>
+          <w:color w:val="auto"/>
+        </w:rPr>
+        <w:t>Кожевников Сергей 2024 год</w:t>
       </w:r>
     </w:p>
     <w:p>
       <w:pPr>
-        <w:rPr>
-          <w:rFonts w:ascii="Roboto" w:hAnsi="Roboto"/>
-          <w:color w:val="323537"/>
-          <w:sz w:val="23"/>
-          <w:szCs w:val="23"/>
-          <w:shd w:val="clear" w:color="auto" w:fill="FFFFFF"/>
-        </w:rPr>
-      </w:pPr>
-      <w:r>
-        <w:rPr>
-          <w:rFonts w:ascii="Roboto" w:hAnsi="Roboto"/>
+        <w:pStyle w:val="1"/>
+        <w:rPr>
+          <w:rFonts w:ascii="Times New Roman" w:hAnsi="Times New Roman" w:cs="Times New Roman"/>
           <w:b/>
-          <w:color w:val="323537"/>
-          <w:sz w:val="23"/>
-          <w:szCs w:val="23"/>
-          <w:shd w:val="clear" w:color="auto" w:fill="FFFFFF"/>
-        </w:rPr>
-        <w:t>Решение.</w:t>
-      </w:r>
-      <w:r>
-        <w:rPr>
-          <w:rFonts w:ascii="Roboto" w:hAnsi="Roboto"/>
-          <w:color w:val="323537"/>
-          <w:sz w:val="23"/>
-          <w:szCs w:val="23"/>
-          <w:shd w:val="clear" w:color="auto" w:fill="FFFFFF"/>
-        </w:rPr>
-        <w:t xml:space="preserve"> </w:t>
+          <w:color w:val="auto"/>
+        </w:rPr>
+      </w:pPr>
+      <w:r>
+        <w:rPr>
+          <w:rFonts w:ascii="Times New Roman" w:hAnsi="Times New Roman" w:cs="Times New Roman"/>
+          <w:b/>
+          <w:color w:val="auto"/>
+        </w:rPr>
+        <w:t>Задание 1</w:t>
       </w:r>
     </w:p>
     <w:p>
       <w:pPr>
         <w:rPr>
-          <w:rFonts w:ascii="Roboto" w:hAnsi="Roboto"/>
-          <w:color w:val="323537"/>
-          <w:sz w:val="23"/>
-          <w:szCs w:val="23"/>
-          <w:shd w:val="clear" w:color="auto" w:fill="FFFFFF"/>
-        </w:rPr>
-      </w:pPr>
-      <w:r>
-        <w:rPr>
-          <w:rFonts w:ascii="Roboto" w:hAnsi="Roboto"/>
-          <w:color w:val="323537"/>
-          <w:sz w:val="23"/>
-          <w:szCs w:val="23"/>
-          <w:shd w:val="clear" w:color="auto" w:fill="FFFFFF"/>
-        </w:rPr>
-        <w:t>Выбранный</w:t>
-      </w:r>
-      <w:r>
-        <w:rPr>
-          <w:rFonts w:ascii="Roboto" w:hAnsi="Roboto"/>
-          <w:color w:val="323537"/>
-          <w:sz w:val="23"/>
-          <w:szCs w:val="23"/>
-          <w:shd w:val="clear" w:color="auto" w:fill="FFFFFF"/>
-        </w:rPr>
-        <w:t xml:space="preserve"> </w:t>
-      </w:r>
-      <w:r>
-        <w:rPr>
-          <w:rFonts w:ascii="Roboto" w:hAnsi="Roboto"/>
-          <w:color w:val="323537"/>
-          <w:sz w:val="23"/>
-          <w:szCs w:val="23"/>
-          <w:shd w:val="clear" w:color="auto" w:fill="FFFFFF"/>
-        </w:rPr>
-        <w:t>инструмент</w:t>
-      </w:r>
-      <w:r>
-        <w:rPr>
-          <w:rFonts w:ascii="Roboto" w:hAnsi="Roboto"/>
-          <w:color w:val="323537"/>
-          <w:sz w:val="23"/>
-          <w:szCs w:val="23"/>
-          <w:shd w:val="clear" w:color="auto" w:fill="FFFFFF"/>
-        </w:rPr>
-        <w:t xml:space="preserve">: </w:t>
+          <w:rFonts w:ascii="Times New Roman" w:hAnsi="Times New Roman" w:cs="Times New Roman"/>
+          <w:color w:val="323537"/>
+          <w:sz w:val="23"/>
+          <w:szCs w:val="23"/>
+          <w:shd w:val="clear" w:color="auto" w:fill="FFFFFF"/>
+        </w:rPr>
+      </w:pPr>
+      <w:r>
+        <w:rPr>
+          <w:rFonts w:ascii="Times New Roman" w:hAnsi="Times New Roman" w:cs="Times New Roman"/>
+          <w:color w:val="323537"/>
+          <w:sz w:val="23"/>
+          <w:szCs w:val="23"/>
+          <w:shd w:val="clear" w:color="auto" w:fill="FFFFFF"/>
+        </w:rPr>
+        <w:t>Когда произойдет разделение на команды (после первого зачета), создайте рабочую среду в выбранном инструменте, разме</w:t>
+      </w:r>
+      <w:r>
+        <w:rPr>
+          <w:rFonts w:ascii="Times New Roman" w:hAnsi="Times New Roman" w:cs="Times New Roman"/>
+          <w:color w:val="323537"/>
+          <w:sz w:val="23"/>
+          <w:szCs w:val="23"/>
+          <w:shd w:val="clear" w:color="auto" w:fill="FFFFFF"/>
+        </w:rPr>
+        <w:t>стите</w:t>
+      </w:r>
+      <w:r>
+        <w:rPr>
+          <w:rFonts w:ascii="Times New Roman" w:hAnsi="Times New Roman" w:cs="Times New Roman"/>
+          <w:color w:val="323537"/>
+          <w:sz w:val="23"/>
+          <w:szCs w:val="23"/>
+          <w:shd w:val="clear" w:color="auto" w:fill="FFFFFF"/>
+        </w:rPr>
+        <w:t xml:space="preserve"> соответствующие страницы и определитесь с командой о теме финального проекта (команды по 4-6 человек).</w:t>
       </w:r>
     </w:p>
     <w:p>
       <w:pPr>
-        <w:spacing w:after="0" w:line="240" w:lineRule="auto"/>
-        <w:rPr>
-          <w:rFonts w:ascii="Times New Roman" w:hAnsi="Times New Roman" w:cs="Times New Roman"/>
-          <w:color w:val="323537"/>
-          <w:sz w:val="23"/>
-          <w:szCs w:val="23"/>
-          <w:shd w:val="clear" w:color="auto" w:fill="FFFFFF"/>
-        </w:rPr>
-      </w:pPr>
-      <w:r>
-        <w:rPr>
-          <w:rFonts w:ascii="Times New Roman" w:hAnsi="Times New Roman" w:cs="Times New Roman"/>
-          <w:color w:val="323537"/>
-          <w:sz w:val="23"/>
-          <w:szCs w:val="23"/>
-          <w:shd w:val="clear" w:color="auto" w:fill="FFFFFF"/>
-        </w:rPr>
-        <w:t>Visual Studio Code</w:t>
+        <w:rPr>
+          <w:rFonts w:ascii="Times New Roman" w:hAnsi="Times New Roman" w:cs="Times New Roman"/>
+          <w:color w:val="323537"/>
+          <w:sz w:val="23"/>
+          <w:szCs w:val="23"/>
+          <w:shd w:val="clear" w:color="auto" w:fill="FFFFFF"/>
+        </w:rPr>
+      </w:pPr>
+      <w:r>
+        <w:rPr>
+          <w:rFonts w:ascii="Times New Roman" w:hAnsi="Times New Roman" w:cs="Times New Roman"/>
+          <w:b/>
+          <w:color w:val="323537"/>
+          <w:sz w:val="23"/>
+          <w:szCs w:val="23"/>
+          <w:shd w:val="clear" w:color="auto" w:fill="FFFFFF"/>
+        </w:rPr>
+        <w:t>Решение</w:t>
       </w:r>
       <w:r>
         <w:rPr>
@@ -144,38 +198,47 @@
           <w:shd w:val="clear" w:color="auto" w:fill="FFFFFF"/>
         </w:rPr>
         <w:t xml:space="preserve"> </w:t>
-      </w:r>
-      <w:r>
-        <w:rPr>
-          <w:rFonts w:ascii="Times New Roman" w:hAnsi="Times New Roman" w:cs="Times New Roman"/>
-          <w:color w:val="323537"/>
-          <w:sz w:val="23"/>
-          <w:szCs w:val="23"/>
-          <w:shd w:val="clear" w:color="auto" w:fill="FFFFFF"/>
-        </w:rPr>
-        <w:t>Version: 1.86.2 (user setup)</w:t>
       </w:r>
     </w:p>
     <w:p>
       <w:pPr>
-        <w:spacing w:after="0" w:line="240" w:lineRule="auto"/>
-        <w:rPr>
-          <w:rFonts w:ascii="Times New Roman" w:hAnsi="Times New Roman" w:cs="Times New Roman"/>
-          <w:color w:val="323537"/>
-          <w:sz w:val="23"/>
-          <w:szCs w:val="23"/>
-          <w:shd w:val="clear" w:color="auto" w:fill="FFFFFF"/>
-        </w:rPr>
-      </w:pPr>
-      <w:r>
-        <w:rPr>
-          <w:rFonts w:ascii="Times New Roman" w:hAnsi="Times New Roman" w:cs="Times New Roman"/>
-          <w:color w:val="323537"/>
-          <w:sz w:val="23"/>
-          <w:szCs w:val="23"/>
-          <w:shd w:val="clear" w:color="auto" w:fill="FFFFFF"/>
-        </w:rPr>
-        <w:t>Chromium: 118.0.5993.159</w:t>
+        <w:rPr>
+          <w:rFonts w:ascii="Times New Roman" w:hAnsi="Times New Roman" w:cs="Times New Roman"/>
+          <w:color w:val="323537"/>
+          <w:sz w:val="23"/>
+          <w:szCs w:val="23"/>
+          <w:shd w:val="clear" w:color="auto" w:fill="FFFFFF"/>
+        </w:rPr>
+      </w:pPr>
+      <w:r>
+        <w:rPr>
+          <w:rFonts w:ascii="Times New Roman" w:hAnsi="Times New Roman" w:cs="Times New Roman"/>
+          <w:color w:val="323537"/>
+          <w:sz w:val="23"/>
+          <w:szCs w:val="23"/>
+          <w:shd w:val="clear" w:color="auto" w:fill="FFFFFF"/>
+        </w:rPr>
+        <w:t>Выбранный</w:t>
+      </w:r>
+      <w:r>
+        <w:rPr>
+          <w:rFonts w:ascii="Times New Roman" w:hAnsi="Times New Roman" w:cs="Times New Roman"/>
+          <w:color w:val="323537"/>
+          <w:sz w:val="23"/>
+          <w:szCs w:val="23"/>
+          <w:shd w:val="clear" w:color="auto" w:fill="FFFFFF"/>
+        </w:rPr>
+        <w:t xml:space="preserve"> инструмент</w:t>
+      </w:r>
+      <w:r>
+        <w:rPr>
+          <w:rFonts w:ascii="Times New Roman" w:hAnsi="Times New Roman" w:cs="Times New Roman"/>
+          <w:color w:val="323537"/>
+          <w:sz w:val="23"/>
+          <w:szCs w:val="23"/>
+          <w:shd w:val="clear" w:color="auto" w:fill="FFFFFF"/>
+        </w:rPr>
+        <w:t xml:space="preserve">: </w:t>
       </w:r>
     </w:p>
     <w:p>
@@ -197,7 +260,27 @@
           <w:szCs w:val="23"/>
           <w:shd w:val="clear" w:color="auto" w:fill="FFFFFF"/>
         </w:rPr>
-        <w:t>Node.js: 18.17.1</w:t>
+        <w:t>Visual Studio Code</w:t>
+      </w:r>
+      <w:r>
+        <w:rPr>
+          <w:rFonts w:ascii="Times New Roman" w:hAnsi="Times New Roman" w:cs="Times New Roman"/>
+          <w:color w:val="323537"/>
+          <w:sz w:val="23"/>
+          <w:szCs w:val="23"/>
+          <w:shd w:val="clear" w:color="auto" w:fill="FFFFFF"/>
+        </w:rPr>
+        <w:t xml:space="preserve"> </w:t>
+      </w:r>
+      <w:r>
+        <w:rPr>
+          <w:rFonts w:ascii="Times New Roman" w:hAnsi="Times New Roman" w:cs="Times New Roman"/>
+          <w:color w:val="323537"/>
+          <w:sz w:val="23"/>
+          <w:szCs w:val="23"/>
+          <w:shd w:val="clear" w:color="auto" w:fill="FFFFFF"/>
+        </w:rPr>
+        <w:t>Version: 1.86.2 (user setup)</w:t>
       </w:r>
     </w:p>
     <w:p>
@@ -219,7 +302,7 @@
           <w:szCs w:val="23"/>
           <w:shd w:val="clear" w:color="auto" w:fill="FFFFFF"/>
         </w:rPr>
-        <w:t>V8: 11.8.172.18-electron.0</w:t>
+        <w:t>Chromium: 118.0.5993.159</w:t>
       </w:r>
     </w:p>
     <w:p>
@@ -241,52 +324,598 @@
           <w:szCs w:val="23"/>
           <w:shd w:val="clear" w:color="auto" w:fill="FFFFFF"/>
         </w:rPr>
-        <w:t xml:space="preserve">OS: </w:t>
-      </w:r>
-      <w:proofErr w:type="spellStart"/>
-      <w:r>
-        <w:rPr>
-          <w:rFonts w:ascii="Times New Roman" w:hAnsi="Times New Roman" w:cs="Times New Roman"/>
-          <w:color w:val="323537"/>
-          <w:sz w:val="23"/>
-          <w:szCs w:val="23"/>
-          <w:shd w:val="clear" w:color="auto" w:fill="FFFFFF"/>
-        </w:rPr>
-        <w:t>Windows_NT</w:t>
-      </w:r>
-      <w:proofErr w:type="spellEnd"/>
-      <w:r>
-        <w:rPr>
-          <w:rFonts w:ascii="Times New Roman" w:hAnsi="Times New Roman" w:cs="Times New Roman"/>
-          <w:color w:val="323537"/>
-          <w:sz w:val="23"/>
-          <w:szCs w:val="23"/>
-          <w:shd w:val="clear" w:color="auto" w:fill="FFFFFF"/>
-        </w:rPr>
-        <w:t xml:space="preserve"> x64 10.0.22631</w:t>
+        <w:t>Node.js: 18.17.1</w:t>
       </w:r>
     </w:p>
     <w:p>
       <w:pPr>
-        <w:rPr>
-          <w:lang w:val="en-US"/>
-        </w:rPr>
-      </w:pPr>
+        <w:spacing w:after="0" w:line="240" w:lineRule="auto"/>
+        <w:rPr>
+          <w:rFonts w:ascii="Times New Roman" w:hAnsi="Times New Roman" w:cs="Times New Roman"/>
+          <w:color w:val="323537"/>
+          <w:sz w:val="23"/>
+          <w:szCs w:val="23"/>
+          <w:shd w:val="clear" w:color="auto" w:fill="FFFFFF"/>
+        </w:rPr>
+      </w:pPr>
+      <w:r>
+        <w:rPr>
+          <w:rFonts w:ascii="Times New Roman" w:hAnsi="Times New Roman" w:cs="Times New Roman"/>
+          <w:color w:val="323537"/>
+          <w:sz w:val="23"/>
+          <w:szCs w:val="23"/>
+          <w:shd w:val="clear" w:color="auto" w:fill="FFFFFF"/>
+        </w:rPr>
+        <w:t>V8: 11.8.172.18-electron.0</w:t>
+      </w:r>
     </w:p>
     <w:p>
-      <w:r>
-        <w:t>Создана рабочая директория:</w:t>
+      <w:pPr>
+        <w:spacing w:after="0" w:line="240" w:lineRule="auto"/>
+        <w:rPr>
+          <w:rFonts w:ascii="Times New Roman" w:hAnsi="Times New Roman" w:cs="Times New Roman"/>
+          <w:color w:val="323537"/>
+          <w:sz w:val="23"/>
+          <w:szCs w:val="23"/>
+          <w:shd w:val="clear" w:color="auto" w:fill="FFFFFF"/>
+        </w:rPr>
+      </w:pPr>
+      <w:r>
+        <w:rPr>
+          <w:rFonts w:ascii="Times New Roman" w:hAnsi="Times New Roman" w:cs="Times New Roman"/>
+          <w:color w:val="323537"/>
+          <w:sz w:val="23"/>
+          <w:szCs w:val="23"/>
+          <w:shd w:val="clear" w:color="auto" w:fill="FFFFFF"/>
+        </w:rPr>
+        <w:t xml:space="preserve">OS: </w:t>
+      </w:r>
+      <w:proofErr w:type="spellStart"/>
+      <w:r>
+        <w:rPr>
+          <w:rFonts w:ascii="Times New Roman" w:hAnsi="Times New Roman" w:cs="Times New Roman"/>
+          <w:color w:val="323537"/>
+          <w:sz w:val="23"/>
+          <w:szCs w:val="23"/>
+          <w:shd w:val="clear" w:color="auto" w:fill="FFFFFF"/>
+        </w:rPr>
+        <w:t>Windows_NT</w:t>
+      </w:r>
+      <w:proofErr w:type="spellEnd"/>
+      <w:r>
+        <w:rPr>
+          <w:rFonts w:ascii="Times New Roman" w:hAnsi="Times New Roman" w:cs="Times New Roman"/>
+          <w:color w:val="323537"/>
+          <w:sz w:val="23"/>
+          <w:szCs w:val="23"/>
+          <w:shd w:val="clear" w:color="auto" w:fill="FFFFFF"/>
+        </w:rPr>
+        <w:t xml:space="preserve"> x64 10.0.22631</w:t>
       </w:r>
     </w:p>
     <w:p>
-      <w:r>
+      <w:pPr>
+        <w:rPr>
+          <w:rFonts w:ascii="Times New Roman" w:hAnsi="Times New Roman" w:cs="Times New Roman"/>
+        </w:rPr>
+      </w:pPr>
+      <w:r>
+        <w:rPr>
+          <w:noProof/>
+          <w:lang w:eastAsia="ru-RU"/>
+        </w:rPr>
+        <w:drawing>
+          <wp:inline distT="0" distB="0" distL="0" distR="0" wp14:anchorId="1FC9F9D6" wp14:editId="77FF1034">
+            <wp:extent cx="5940425" cy="4001770"/>
+            <wp:effectExtent l="0" t="0" r="3175" b="0"/>
+            <wp:docPr id="1" name="Рисунок 1"/>
+            <wp:cNvGraphicFramePr>
+              <a:graphicFrameLocks xmlns:a="http://schemas.openxmlformats.org/drawingml/2006/main" noChangeAspect="1"/>
+            </wp:cNvGraphicFramePr>
+            <a:graphic xmlns:a="http://schemas.openxmlformats.org/drawingml/2006/main">
+              <a:graphicData uri="http://schemas.openxmlformats.org/drawingml/2006/picture">
+                <pic:pic xmlns:pic="http://schemas.openxmlformats.org/drawingml/2006/picture">
+                  <pic:nvPicPr>
+                    <pic:cNvPr id="1" name=""/>
+                    <pic:cNvPicPr/>
+                  </pic:nvPicPr>
+                  <pic:blipFill>
+                    <a:blip r:embed="rId4"/>
+                    <a:stretch>
+                      <a:fillRect/>
+                    </a:stretch>
+                  </pic:blipFill>
+                  <pic:spPr>
+                    <a:xfrm>
+                      <a:off x="0" y="0"/>
+                      <a:ext cx="5940425" cy="4001770"/>
+                    </a:xfrm>
+                    <a:prstGeom prst="rect">
+                      <a:avLst/>
+                    </a:prstGeom>
+                  </pic:spPr>
+                </pic:pic>
+              </a:graphicData>
+            </a:graphic>
+          </wp:inline>
+        </w:drawing>
+      </w:r>
+    </w:p>
+    <w:p>
+      <w:pPr>
+        <w:rPr>
+          <w:rFonts w:ascii="Times New Roman" w:hAnsi="Times New Roman" w:cs="Times New Roman"/>
+        </w:rPr>
+      </w:pPr>
+      <w:r>
+        <w:rPr>
+          <w:rFonts w:ascii="Times New Roman" w:hAnsi="Times New Roman" w:cs="Times New Roman"/>
+        </w:rPr>
+        <w:t>Создана рабочая директория:</w:t>
+      </w:r>
+    </w:p>
+    <w:p>
+      <w:pPr>
+        <w:rPr>
+          <w:rFonts w:ascii="Times New Roman" w:hAnsi="Times New Roman" w:cs="Times New Roman"/>
+        </w:rPr>
+      </w:pPr>
+      <w:r>
+        <w:rPr>
+          <w:rFonts w:ascii="Times New Roman" w:hAnsi="Times New Roman" w:cs="Times New Roman"/>
+        </w:rPr>
         <w:t>D:\JSProject</w:t>
       </w:r>
+      <w:r>
+        <w:rPr>
+          <w:rFonts w:ascii="Times New Roman" w:hAnsi="Times New Roman" w:cs="Times New Roman"/>
+        </w:rPr>
+        <w:t>\</w:t>
+      </w:r>
+      <w:r>
+        <w:rPr>
+          <w:rFonts w:ascii="Times New Roman" w:hAnsi="Times New Roman" w:cs="Times New Roman"/>
+        </w:rPr>
+        <w:t xml:space="preserve"> </w:t>
+      </w:r>
+    </w:p>
+    <w:p>
+      <w:pPr>
+        <w:rPr>
+          <w:rFonts w:ascii="Times New Roman" w:hAnsi="Times New Roman" w:cs="Times New Roman"/>
+        </w:rPr>
+      </w:pPr>
+      <w:r>
+        <w:rPr>
+          <w:rFonts w:ascii="Times New Roman" w:hAnsi="Times New Roman" w:cs="Times New Roman"/>
+        </w:rPr>
+        <w:t xml:space="preserve">Предварительная тема проекта: </w:t>
+      </w:r>
+      <w:r>
+        <w:rPr>
+          <w:rFonts w:ascii="Times New Roman" w:hAnsi="Times New Roman" w:cs="Times New Roman"/>
+        </w:rPr>
+        <w:t>Р</w:t>
+      </w:r>
+      <w:r>
+        <w:rPr>
+          <w:rFonts w:ascii="Times New Roman" w:hAnsi="Times New Roman" w:cs="Times New Roman"/>
+        </w:rPr>
+        <w:t>азработк</w:t>
+      </w:r>
+      <w:r>
+        <w:rPr>
+          <w:rFonts w:ascii="Times New Roman" w:hAnsi="Times New Roman" w:cs="Times New Roman"/>
+        </w:rPr>
+        <w:t>а WEB</w:t>
+      </w:r>
+      <w:r>
+        <w:rPr>
+          <w:rFonts w:ascii="Times New Roman" w:hAnsi="Times New Roman" w:cs="Times New Roman"/>
+        </w:rPr>
+        <w:t xml:space="preserve"> приложени</w:t>
+      </w:r>
+      <w:r>
+        <w:rPr>
+          <w:rFonts w:ascii="Times New Roman" w:hAnsi="Times New Roman" w:cs="Times New Roman"/>
+        </w:rPr>
+        <w:t>я</w:t>
+      </w:r>
+      <w:r>
+        <w:rPr>
+          <w:rFonts w:ascii="Times New Roman" w:hAnsi="Times New Roman" w:cs="Times New Roman"/>
+        </w:rPr>
+        <w:t xml:space="preserve"> для управления требованиями </w:t>
+      </w:r>
+      <w:r>
+        <w:rPr>
+          <w:rFonts w:ascii="Times New Roman" w:hAnsi="Times New Roman" w:cs="Times New Roman"/>
+        </w:rPr>
+        <w:t>к</w:t>
+      </w:r>
+      <w:r>
+        <w:rPr>
+          <w:rFonts w:ascii="Times New Roman" w:hAnsi="Times New Roman" w:cs="Times New Roman"/>
+        </w:rPr>
+        <w:t xml:space="preserve"> АСУ ТП.</w:t>
+      </w:r>
+      <w:r>
+        <w:rPr>
+          <w:rFonts w:ascii="Times New Roman" w:hAnsi="Times New Roman" w:cs="Times New Roman"/>
+        </w:rPr>
+        <w:t xml:space="preserve"> </w:t>
+      </w:r>
+      <w:r>
+        <w:rPr>
+          <w:rFonts w:ascii="Times New Roman" w:hAnsi="Times New Roman" w:cs="Times New Roman"/>
+        </w:rPr>
+        <w:t xml:space="preserve">Надстройка к базе данных PostgreSQL и проекту в </w:t>
+      </w:r>
+      <w:proofErr w:type="spellStart"/>
+      <w:r>
+        <w:rPr>
+          <w:rFonts w:ascii="Times New Roman" w:hAnsi="Times New Roman" w:cs="Times New Roman"/>
+        </w:rPr>
+        <w:t>Sparx</w:t>
+      </w:r>
+      <w:proofErr w:type="spellEnd"/>
+      <w:r>
+        <w:rPr>
+          <w:rFonts w:ascii="Times New Roman" w:hAnsi="Times New Roman" w:cs="Times New Roman"/>
+        </w:rPr>
+        <w:t xml:space="preserve"> ЕА.</w:t>
+      </w:r>
+    </w:p>
+    <w:p>
+      <w:pPr>
+        <w:pStyle w:val="1"/>
+        <w:rPr>
+          <w:rFonts w:ascii="Times New Roman" w:hAnsi="Times New Roman" w:cs="Times New Roman"/>
+          <w:b/>
+          <w:color w:val="auto"/>
+        </w:rPr>
+      </w:pPr>
+      <w:r>
+        <w:rPr>
+          <w:rFonts w:ascii="Times New Roman" w:hAnsi="Times New Roman" w:cs="Times New Roman"/>
+          <w:b/>
+          <w:color w:val="auto"/>
+        </w:rPr>
+        <w:lastRenderedPageBreak/>
+        <w:t>Задание 2</w:t>
+      </w:r>
+    </w:p>
+    <w:p>
+      <w:pPr>
+        <w:rPr>
+          <w:rFonts w:ascii="Roboto" w:hAnsi="Roboto"/>
+          <w:color w:val="323537"/>
+          <w:sz w:val="23"/>
+          <w:szCs w:val="23"/>
+          <w:shd w:val="clear" w:color="auto" w:fill="FFFFFF"/>
+        </w:rPr>
+      </w:pPr>
+      <w:r>
+        <w:rPr>
+          <w:rFonts w:ascii="Roboto" w:hAnsi="Roboto"/>
+          <w:color w:val="323537"/>
+          <w:sz w:val="23"/>
+          <w:szCs w:val="23"/>
+          <w:shd w:val="clear" w:color="auto" w:fill="FFFFFF"/>
+        </w:rPr>
+        <w:t xml:space="preserve">1) Создать сервер на </w:t>
+      </w:r>
+      <w:proofErr w:type="spellStart"/>
+      <w:r>
+        <w:rPr>
+          <w:rFonts w:ascii="Roboto" w:hAnsi="Roboto"/>
+          <w:color w:val="323537"/>
+          <w:sz w:val="23"/>
+          <w:szCs w:val="23"/>
+          <w:shd w:val="clear" w:color="auto" w:fill="FFFFFF"/>
+        </w:rPr>
+        <w:t>nodejs</w:t>
+      </w:r>
+      <w:proofErr w:type="spellEnd"/>
+      <w:r>
+        <w:rPr>
+          <w:rFonts w:ascii="Roboto" w:hAnsi="Roboto"/>
+          <w:color w:val="323537"/>
+          <w:sz w:val="23"/>
+          <w:szCs w:val="23"/>
+          <w:shd w:val="clear" w:color="auto" w:fill="FFFFFF"/>
+        </w:rPr>
+        <w:t xml:space="preserve">, который будет возвращать простой </w:t>
+      </w:r>
+      <w:proofErr w:type="spellStart"/>
+      <w:r>
+        <w:rPr>
+          <w:rFonts w:ascii="Roboto" w:hAnsi="Roboto"/>
+          <w:color w:val="323537"/>
+          <w:sz w:val="23"/>
+          <w:szCs w:val="23"/>
+          <w:shd w:val="clear" w:color="auto" w:fill="FFFFFF"/>
+        </w:rPr>
+        <w:t>html</w:t>
+      </w:r>
+      <w:proofErr w:type="spellEnd"/>
+      <w:r>
+        <w:rPr>
+          <w:rFonts w:ascii="Roboto" w:hAnsi="Roboto"/>
+          <w:color w:val="323537"/>
+          <w:sz w:val="23"/>
+          <w:szCs w:val="23"/>
+          <w:shd w:val="clear" w:color="auto" w:fill="FFFFFF"/>
+        </w:rPr>
+        <w:t xml:space="preserve">. С написанным кодом произвести </w:t>
+      </w:r>
+      <w:proofErr w:type="spellStart"/>
+      <w:r>
+        <w:rPr>
+          <w:rFonts w:ascii="Roboto" w:hAnsi="Roboto"/>
+          <w:color w:val="323537"/>
+          <w:sz w:val="23"/>
+          <w:szCs w:val="23"/>
+          <w:shd w:val="clear" w:color="auto" w:fill="FFFFFF"/>
+        </w:rPr>
+        <w:t>pull</w:t>
+      </w:r>
+      <w:proofErr w:type="spellEnd"/>
+      <w:r>
+        <w:rPr>
+          <w:rFonts w:ascii="Roboto" w:hAnsi="Roboto"/>
+          <w:color w:val="323537"/>
+          <w:sz w:val="23"/>
+          <w:szCs w:val="23"/>
+          <w:shd w:val="clear" w:color="auto" w:fill="FFFFFF"/>
+        </w:rPr>
+        <w:t xml:space="preserve"> </w:t>
+      </w:r>
+      <w:proofErr w:type="spellStart"/>
+      <w:r>
+        <w:rPr>
+          <w:rFonts w:ascii="Roboto" w:hAnsi="Roboto"/>
+          <w:color w:val="323537"/>
+          <w:sz w:val="23"/>
+          <w:szCs w:val="23"/>
+          <w:shd w:val="clear" w:color="auto" w:fill="FFFFFF"/>
+        </w:rPr>
+        <w:t>request</w:t>
+      </w:r>
+      <w:proofErr w:type="spellEnd"/>
+      <w:r>
+        <w:rPr>
+          <w:rFonts w:ascii="Roboto" w:hAnsi="Roboto"/>
+          <w:color w:val="323537"/>
+          <w:sz w:val="23"/>
+          <w:szCs w:val="23"/>
+          <w:shd w:val="clear" w:color="auto" w:fill="FFFFFF"/>
+        </w:rPr>
+        <w:t xml:space="preserve"> в свой </w:t>
+      </w:r>
+      <w:proofErr w:type="spellStart"/>
+      <w:r>
+        <w:rPr>
+          <w:rFonts w:ascii="Roboto" w:hAnsi="Roboto"/>
+          <w:color w:val="323537"/>
+          <w:sz w:val="23"/>
+          <w:szCs w:val="23"/>
+          <w:shd w:val="clear" w:color="auto" w:fill="FFFFFF"/>
+        </w:rPr>
+        <w:t>репозиторий</w:t>
+      </w:r>
+      <w:proofErr w:type="spellEnd"/>
+      <w:r>
+        <w:rPr>
+          <w:rFonts w:ascii="Roboto" w:hAnsi="Roboto"/>
+          <w:color w:val="323537"/>
+          <w:sz w:val="23"/>
+          <w:szCs w:val="23"/>
+          <w:shd w:val="clear" w:color="auto" w:fill="FFFFFF"/>
+        </w:rPr>
+        <w:t>.</w:t>
+      </w:r>
+      <w:r>
+        <w:rPr>
+          <w:rFonts w:ascii="Roboto" w:hAnsi="Roboto"/>
+          <w:color w:val="323537"/>
+          <w:sz w:val="23"/>
+          <w:szCs w:val="23"/>
+        </w:rPr>
+        <w:br/>
+      </w:r>
+      <w:r>
+        <w:rPr>
+          <w:rFonts w:ascii="Roboto" w:hAnsi="Roboto"/>
+          <w:color w:val="323537"/>
+          <w:sz w:val="23"/>
+          <w:szCs w:val="23"/>
+          <w:shd w:val="clear" w:color="auto" w:fill="FFFFFF"/>
+        </w:rPr>
+        <w:t>2) Заполнить табличку “Фамилии-</w:t>
+      </w:r>
+      <w:proofErr w:type="spellStart"/>
+      <w:r>
+        <w:rPr>
+          <w:rFonts w:ascii="Roboto" w:hAnsi="Roboto"/>
+          <w:color w:val="323537"/>
+          <w:sz w:val="23"/>
+          <w:szCs w:val="23"/>
+          <w:shd w:val="clear" w:color="auto" w:fill="FFFFFF"/>
+        </w:rPr>
+        <w:t>Репозитории</w:t>
+      </w:r>
+      <w:proofErr w:type="spellEnd"/>
+      <w:r>
+        <w:rPr>
+          <w:rFonts w:ascii="Roboto" w:hAnsi="Roboto"/>
+          <w:color w:val="323537"/>
+          <w:sz w:val="23"/>
+          <w:szCs w:val="23"/>
+          <w:shd w:val="clear" w:color="auto" w:fill="FFFFFF"/>
+        </w:rPr>
+        <w:t>” (</w:t>
+      </w:r>
+      <w:hyperlink r:id="rId5" w:tgtFrame="_blank" w:history="1">
+        <w:r>
+          <w:rPr>
+            <w:rStyle w:val="a6"/>
+            <w:rFonts w:ascii="Roboto" w:hAnsi="Roboto"/>
+            <w:sz w:val="23"/>
+            <w:szCs w:val="23"/>
+            <w:shd w:val="clear" w:color="auto" w:fill="FFFFFF"/>
+          </w:rPr>
+          <w:t>https://docs.google.com/spreadsheets/d/1go_6wysCm6LQRak-KpUsDR3ScUTJl0NCYQHgYyQyylw/edit?usp=sharing</w:t>
+        </w:r>
+      </w:hyperlink>
+      <w:r>
+        <w:rPr>
+          <w:rFonts w:ascii="Roboto" w:hAnsi="Roboto"/>
+          <w:color w:val="323537"/>
+          <w:sz w:val="23"/>
+          <w:szCs w:val="23"/>
+          <w:shd w:val="clear" w:color="auto" w:fill="FFFFFF"/>
+        </w:rPr>
+        <w:t>)</w:t>
+      </w:r>
+      <w:r>
+        <w:rPr>
+          <w:rFonts w:ascii="Roboto" w:hAnsi="Roboto"/>
+          <w:color w:val="323537"/>
+          <w:sz w:val="23"/>
+          <w:szCs w:val="23"/>
+        </w:rPr>
+        <w:br/>
+      </w:r>
+      <w:r>
+        <w:rPr>
+          <w:rFonts w:ascii="Roboto" w:hAnsi="Roboto"/>
+          <w:color w:val="323537"/>
+          <w:sz w:val="23"/>
+          <w:szCs w:val="23"/>
+          <w:shd w:val="clear" w:color="auto" w:fill="FFFFFF"/>
+        </w:rPr>
+        <w:t xml:space="preserve">3) Создать </w:t>
+      </w:r>
+      <w:proofErr w:type="spellStart"/>
+      <w:r>
+        <w:rPr>
+          <w:rFonts w:ascii="Roboto" w:hAnsi="Roboto"/>
+          <w:color w:val="323537"/>
+          <w:sz w:val="23"/>
+          <w:szCs w:val="23"/>
+          <w:shd w:val="clear" w:color="auto" w:fill="FFFFFF"/>
+        </w:rPr>
+        <w:t>рандомную</w:t>
+      </w:r>
+      <w:proofErr w:type="spellEnd"/>
+      <w:r>
+        <w:rPr>
+          <w:rFonts w:ascii="Roboto" w:hAnsi="Roboto"/>
+          <w:color w:val="323537"/>
+          <w:sz w:val="23"/>
+          <w:szCs w:val="23"/>
+          <w:shd w:val="clear" w:color="auto" w:fill="FFFFFF"/>
+        </w:rPr>
+        <w:t xml:space="preserve"> </w:t>
+      </w:r>
+      <w:proofErr w:type="spellStart"/>
+      <w:r>
+        <w:rPr>
+          <w:rFonts w:ascii="Roboto" w:hAnsi="Roboto"/>
+          <w:color w:val="323537"/>
+          <w:sz w:val="23"/>
+          <w:szCs w:val="23"/>
+          <w:shd w:val="clear" w:color="auto" w:fill="FFFFFF"/>
+        </w:rPr>
+        <w:t>issue</w:t>
+      </w:r>
+      <w:proofErr w:type="spellEnd"/>
+      <w:r>
+        <w:rPr>
+          <w:rFonts w:ascii="Roboto" w:hAnsi="Roboto"/>
+          <w:color w:val="323537"/>
+          <w:sz w:val="23"/>
+          <w:szCs w:val="23"/>
+          <w:shd w:val="clear" w:color="auto" w:fill="FFFFFF"/>
+        </w:rPr>
+        <w:t xml:space="preserve"> к чужому </w:t>
+      </w:r>
+      <w:proofErr w:type="spellStart"/>
+      <w:r>
+        <w:rPr>
+          <w:rFonts w:ascii="Roboto" w:hAnsi="Roboto"/>
+          <w:color w:val="323537"/>
+          <w:sz w:val="23"/>
+          <w:szCs w:val="23"/>
+          <w:shd w:val="clear" w:color="auto" w:fill="FFFFFF"/>
+        </w:rPr>
+        <w:t>репозиторию</w:t>
+      </w:r>
+      <w:proofErr w:type="spellEnd"/>
+      <w:r>
+        <w:rPr>
+          <w:rFonts w:ascii="Roboto" w:hAnsi="Roboto"/>
+          <w:color w:val="323537"/>
+          <w:sz w:val="23"/>
+          <w:szCs w:val="23"/>
+          <w:shd w:val="clear" w:color="auto" w:fill="FFFFFF"/>
+        </w:rPr>
+        <w:t xml:space="preserve"> с </w:t>
+      </w:r>
+      <w:proofErr w:type="spellStart"/>
+      <w:r>
+        <w:rPr>
+          <w:rFonts w:ascii="Roboto" w:hAnsi="Roboto"/>
+          <w:color w:val="323537"/>
+          <w:sz w:val="23"/>
+          <w:szCs w:val="23"/>
+          <w:shd w:val="clear" w:color="auto" w:fill="FFFFFF"/>
+        </w:rPr>
+        <w:t>домашкой</w:t>
+      </w:r>
+      <w:proofErr w:type="spellEnd"/>
+    </w:p>
+    <w:p>
+      <w:pPr>
+        <w:rPr>
+          <w:rFonts w:ascii="Times New Roman" w:hAnsi="Times New Roman" w:cs="Times New Roman"/>
+          <w:color w:val="323537"/>
+          <w:sz w:val="23"/>
+          <w:szCs w:val="23"/>
+          <w:shd w:val="clear" w:color="auto" w:fill="FFFFFF"/>
+        </w:rPr>
+      </w:pPr>
+      <w:r>
+        <w:rPr>
+          <w:rFonts w:ascii="Times New Roman" w:hAnsi="Times New Roman" w:cs="Times New Roman"/>
+          <w:b/>
+          <w:color w:val="323537"/>
+          <w:sz w:val="23"/>
+          <w:szCs w:val="23"/>
+          <w:shd w:val="clear" w:color="auto" w:fill="FFFFFF"/>
+        </w:rPr>
+        <w:t>Решение</w:t>
+      </w:r>
+      <w:r>
+        <w:rPr>
+          <w:rFonts w:ascii="Times New Roman" w:hAnsi="Times New Roman" w:cs="Times New Roman"/>
+          <w:color w:val="323537"/>
+          <w:sz w:val="23"/>
+          <w:szCs w:val="23"/>
+          <w:shd w:val="clear" w:color="auto" w:fill="FFFFFF"/>
+        </w:rPr>
+        <w:t xml:space="preserve"> </w:t>
+      </w:r>
+    </w:p>
+    <w:p>
+      <w:pPr>
+        <w:rPr>
+          <w:rFonts w:ascii="Times New Roman" w:hAnsi="Times New Roman" w:cs="Times New Roman"/>
+        </w:rPr>
+      </w:pPr>
       <w:bookmarkStart w:id="0" w:name="_GoBack"/>
       <w:bookmarkEnd w:id="0"/>
-      <w:r>
-        <w:t xml:space="preserve"> </w:t>
-      </w:r>
     </w:p>
     <w:sectPr>
       <w:pgSz w:w="11906" w:h="16838"/>
@@ -892,6 +1521,40 @@
       <w:color w:val="2E74B5" w:themeColor="accent1" w:themeShade="BF"/>
     </w:rPr>
   </w:style>
+  <w:style w:type="character" w:styleId="a5">
+    <w:name w:val="Strong"/>
+    <w:basedOn w:val="a0"/>
+    <w:uiPriority w:val="22"/>
+    <w:qFormat/>
+    <w:rsid w:val="00016DC1"/>
+    <w:rPr>
+      <w:b/>
+      <w:bCs/>
+    </w:rPr>
+  </w:style>
+  <w:style w:type="character" w:styleId="a6">
+    <w:name w:val="Hyperlink"/>
+    <w:basedOn w:val="a0"/>
+    <w:uiPriority w:val="99"/>
+    <w:semiHidden/>
+    <w:unhideWhenUsed/>
+    <w:rsid w:val="00016DC1"/>
+    <w:rPr>
+      <w:color w:val="0000FF"/>
+      <w:u w:val="single"/>
+    </w:rPr>
+  </w:style>
+  <w:style w:type="paragraph" w:styleId="a7">
+    <w:name w:val="List Paragraph"/>
+    <w:basedOn w:val="a"/>
+    <w:uiPriority w:val="34"/>
+    <w:qFormat/>
+    <w:rsid w:val="00607EDC"/>
+    <w:pPr>
+      <w:ind w:left="720"/>
+      <w:contextualSpacing/>
+    </w:pPr>
+  </w:style>
 </w:styles>
 </file>
 

</xml_diff>